<commit_message>
Cambio menor en documentación
</commit_message>
<xml_diff>
--- a/D09 Item 5.docx
+++ b/D09 Item 5.docx
@@ -43,7 +43,19 @@
         <w:rPr>
           <w:lang w:val="en-US"/>
         </w:rPr>
-        <w:t xml:space="preserve"> The main purpose of these tests is to detect error in our code and fix them as soon as possible, so that the cost of these corrections is lower. However, as mentioned, we are only testing the services, and that is just a small part of the whole project. It would be convenient to test the controllers and the views too. For this project, we will be testing our controllers, using Spring MVC Test, a testing framework included in Spring. The required dependency is already included in our pom.xml file.</w:t>
+        <w:t xml:space="preserve"> The main purpose of these tests is to detect error</w:t>
+      </w:r>
+      <w:r>
+        <w:rPr>
+          <w:lang w:val="en-US"/>
+        </w:rPr>
+        <w:t>s</w:t>
+      </w:r>
+      <w:r>
+        <w:rPr>
+          <w:lang w:val="en-US"/>
+        </w:rPr>
+        <w:t xml:space="preserve"> in our code and fix them as soon as possible, so that the cost of these corrections is lower. However, as mentioned, we are only testing the services, and that is just a small part of the whole project. It would be convenient to test the controllers and the views too. For this project, we will be testing our controllers, using Spring MVC Test, a testing framework included in Spring. The required dependency is already included in our pom.xml file.</w:t>
       </w:r>
     </w:p>
     <w:p>
@@ -1069,6 +1081,8 @@
         </w:rPr>
         <w:t xml:space="preserve"> correct response from the server, so the HTTP status code will still be OK.</w:t>
       </w:r>
+      <w:bookmarkStart w:id="0" w:name="_GoBack"/>
+      <w:bookmarkEnd w:id="0"/>
     </w:p>
     <w:p>
       <w:pPr>
@@ -1243,8 +1257,6 @@
         </w:rPr>
         <w:t xml:space="preserve"> These tests could be extended to check more elements from the model or more methods from the same controller or different ones, but, for this example, we think the checks that we included are enough.</w:t>
       </w:r>
-      <w:bookmarkStart w:id="0" w:name="_GoBack"/>
-      <w:bookmarkEnd w:id="0"/>
     </w:p>
     <w:sectPr>
       <w:pgSz w:w="11906" w:h="16838"/>

</xml_diff>